<commit_message>
Dodanie linijki w pliku Praca domowa 6
</commit_message>
<xml_diff>
--- a/Praca domowa 6.docx
+++ b/Praca domowa 6.docx
@@ -39,8 +39,209 @@
           <w:szCs w:val="21"/>
           <w:shd w:val="clear" w:color="auto" w:fill="F7F7F7"/>
         </w:rPr>
-        <w:t>Microsoft Edge</w:t>
-      </w:r>
+        <w:t xml:space="preserve">Microsoft Edge </w:t>
+      </w:r>
+      <w:r>
+        <w:rPr>
+          <w:rStyle w:val="c01166"/>
+          <w:rFonts w:ascii="Arial" w:hAnsi="Arial" w:cs="Arial"/>
+          <w:color w:val="717171"/>
+          <w:sz w:val="18"/>
+          <w:szCs w:val="18"/>
+          <w:shd w:val="clear" w:color="auto" w:fill="F7F7F7"/>
+        </w:rPr>
+        <w:t>Wersja 114.0.1823.67 (Oficjalna kompilacja) (wersja 64-bitowa)</w:t>
+      </w:r>
+    </w:p>
+    <w:p>
+      <w:r>
+        <w:t>Kroki potrzebne do odtworzenia błędu:</w:t>
+      </w:r>
+    </w:p>
+    <w:p>
+      <w:pPr>
+        <w:pStyle w:val="Akapitzlist"/>
+        <w:numPr>
+          <w:ilvl w:val="0"/>
+          <w:numId w:val="1"/>
+        </w:numPr>
+      </w:pPr>
+      <w:r>
+        <w:t xml:space="preserve">Wpisujemy w przeglądarkę adres </w:t>
+      </w:r>
+      <w:hyperlink r:id="rId6" w:history="1">
+        <w:r>
+          <w:rPr>
+            <w:rStyle w:val="Hipercze"/>
+          </w:rPr>
+          <w:t>www.allegro.pl</w:t>
+        </w:r>
+      </w:hyperlink>
+      <w:r>
+        <w:t xml:space="preserve"> i klikamy ENTER</w:t>
+      </w:r>
+    </w:p>
+    <w:p>
+      <w:pPr>
+        <w:pStyle w:val="Akapitzlist"/>
+        <w:numPr>
+          <w:ilvl w:val="0"/>
+          <w:numId w:val="1"/>
+        </w:numPr>
+      </w:pPr>
+      <w:r>
+        <w:t xml:space="preserve">Klikamy w ikonkę </w:t>
+      </w:r>
+      <w:r>
+        <w:t>Flagi</w:t>
+      </w:r>
+    </w:p>
+    <w:p>
+      <w:pPr>
+        <w:pStyle w:val="Akapitzlist"/>
+        <w:numPr>
+          <w:ilvl w:val="0"/>
+          <w:numId w:val="1"/>
+        </w:numPr>
+      </w:pPr>
+      <w:r>
+        <w:t xml:space="preserve">W oknie </w:t>
+      </w:r>
+      <w:r>
+        <w:rPr>
+          <w:b/>
+          <w:bCs/>
+        </w:rPr>
+        <w:t>Skonfiguruj ustawienia lokalizacji Allegro</w:t>
+      </w:r>
+      <w:r>
+        <w:rPr>
+          <w:b/>
+          <w:bCs/>
+        </w:rPr>
+        <w:t xml:space="preserve"> </w:t>
+      </w:r>
+      <w:r>
+        <w:t>jako kraj dostawy ustawiamy Chorwacja</w:t>
+      </w:r>
+    </w:p>
+    <w:p>
+      <w:pPr>
+        <w:pStyle w:val="Akapitzlist"/>
+        <w:numPr>
+          <w:ilvl w:val="0"/>
+          <w:numId w:val="1"/>
+        </w:numPr>
+      </w:pPr>
+      <w:r>
+        <w:t xml:space="preserve"> Klikamy Zmień</w:t>
+      </w:r>
+    </w:p>
+    <w:p>
+      <w:r>
+        <w:t xml:space="preserve">REZULTAT: </w:t>
+      </w:r>
+      <w:r>
+        <w:t>Miniaturka flagi nie zmienia się z poprzedniego kraju</w:t>
+      </w:r>
+    </w:p>
+    <w:p>
+      <w:r>
+        <w:t xml:space="preserve">REZULTAT OCZEKIWANY: </w:t>
+      </w:r>
+      <w:r>
+        <w:t>Flaga zostanie z</w:t>
+      </w:r>
+      <w:r>
+        <w:t>mieniona na Chorwację</w:t>
+      </w:r>
+    </w:p>
+    <w:p/>
+    <w:p>
+      <w:r>
+        <w:t xml:space="preserve">Severity: </w:t>
+      </w:r>
+      <w:r>
+        <w:rPr>
+          <w:shd w:val="clear" w:color="auto" w:fill="A8D08D" w:themeFill="accent6" w:themeFillTint="99"/>
+        </w:rPr>
+        <w:t>Low</w:t>
+      </w:r>
+    </w:p>
+    <w:p>
+      <w:pPr>
+        <w:rPr>
+          <w:shd w:val="clear" w:color="auto" w:fill="FF0000"/>
+        </w:rPr>
+      </w:pPr>
+      <w:r>
+        <w:t xml:space="preserve">Priority: </w:t>
+      </w:r>
+      <w:r>
+        <w:rPr>
+          <w:shd w:val="clear" w:color="auto" w:fill="FF0000"/>
+        </w:rPr>
+        <w:t>High</w:t>
+      </w:r>
+    </w:p>
+    <w:p>
+      <w:pPr>
+        <w:rPr>
+          <w:shd w:val="clear" w:color="auto" w:fill="FF0000"/>
+        </w:rPr>
+      </w:pPr>
+    </w:p>
+    <w:p>
+      <w:pPr>
+        <w:rPr>
+          <w:shd w:val="clear" w:color="auto" w:fill="FF0000"/>
+        </w:rPr>
+      </w:pPr>
+    </w:p>
+    <w:p>
+      <w:r>
+        <w:t xml:space="preserve">Defekt 2: </w:t>
+      </w:r>
+      <w:r>
+        <w:t>Po trzykrotn</w:t>
+      </w:r>
+      <w:r>
+        <w:t xml:space="preserve">ej błędnej próbie </w:t>
+      </w:r>
+      <w:r>
+        <w:t>zalogowani</w:t>
+      </w:r>
+      <w:r>
+        <w:t>a</w:t>
+      </w:r>
+      <w:r>
+        <w:t xml:space="preserve"> się do konta </w:t>
+      </w:r>
+      <w:r>
+        <w:t xml:space="preserve">wyświetla się komunikat </w:t>
+      </w:r>
+      <w:r>
+        <w:rPr>
+          <w:b/>
+          <w:bCs/>
+        </w:rPr>
+        <w:t>„500 Interval Server Error”</w:t>
+      </w:r>
+    </w:p>
+    <w:p>
+      <w:r>
+        <w:t xml:space="preserve">Środowisko: </w:t>
+      </w:r>
+      <w:hyperlink r:id="rId7" w:history="1">
+        <w:r>
+          <w:rPr>
+            <w:rStyle w:val="Hipercze"/>
+          </w:rPr>
+          <w:t>www.allegro.pl</w:t>
+        </w:r>
+      </w:hyperlink>
+    </w:p>
+    <w:p>
       <w:r>
         <w:rPr>
           <w:rStyle w:val="c01165"/>
@@ -52,7 +253,7 @@
           <w:szCs w:val="21"/>
           <w:shd w:val="clear" w:color="auto" w:fill="F7F7F7"/>
         </w:rPr>
-        <w:t xml:space="preserve"> </w:t>
+        <w:t xml:space="preserve">Microsoft Edge </w:t>
       </w:r>
       <w:r>
         <w:rPr>
@@ -67,265 +268,6 @@
       </w:r>
     </w:p>
     <w:p>
-      <w:r>
-        <w:t>Kroki potrzebne do odtworzenia błędu:</w:t>
-      </w:r>
-    </w:p>
-    <w:p>
-      <w:pPr>
-        <w:pStyle w:val="Akapitzlist"/>
-        <w:numPr>
-          <w:ilvl w:val="0"/>
-          <w:numId w:val="1"/>
-        </w:numPr>
-      </w:pPr>
-      <w:r>
-        <w:t xml:space="preserve">Wpisujemy w przeglądarkę adres </w:t>
-      </w:r>
-      <w:hyperlink r:id="rId6" w:history="1">
-        <w:r>
-          <w:rPr>
-            <w:rStyle w:val="Hipercze"/>
-          </w:rPr>
-          <w:t>www.allegro.pl</w:t>
-        </w:r>
-      </w:hyperlink>
-      <w:r>
-        <w:t xml:space="preserve"> i klikamy ENTER</w:t>
-      </w:r>
-    </w:p>
-    <w:p>
-      <w:pPr>
-        <w:pStyle w:val="Akapitzlist"/>
-        <w:numPr>
-          <w:ilvl w:val="0"/>
-          <w:numId w:val="1"/>
-        </w:numPr>
-      </w:pPr>
-      <w:r>
-        <w:t xml:space="preserve">Klikamy w ikonkę </w:t>
-      </w:r>
-      <w:r>
-        <w:t>Flagi</w:t>
-      </w:r>
-    </w:p>
-    <w:p>
-      <w:pPr>
-        <w:pStyle w:val="Akapitzlist"/>
-        <w:numPr>
-          <w:ilvl w:val="0"/>
-          <w:numId w:val="1"/>
-        </w:numPr>
-      </w:pPr>
-      <w:r>
-        <w:t xml:space="preserve">W oknie </w:t>
-      </w:r>
-      <w:r>
-        <w:rPr>
-          <w:b/>
-          <w:bCs/>
-        </w:rPr>
-        <w:t>Skonfiguruj ustawienia lokalizacji Allegro</w:t>
-      </w:r>
-      <w:r>
-        <w:rPr>
-          <w:b/>
-          <w:bCs/>
-        </w:rPr>
-        <w:t xml:space="preserve"> </w:t>
-      </w:r>
-      <w:r>
-        <w:t>jako kraj dostawy ustawiamy Chorwacja</w:t>
-      </w:r>
-    </w:p>
-    <w:p>
-      <w:pPr>
-        <w:pStyle w:val="Akapitzlist"/>
-        <w:numPr>
-          <w:ilvl w:val="0"/>
-          <w:numId w:val="1"/>
-        </w:numPr>
-      </w:pPr>
-      <w:r>
-        <w:t xml:space="preserve"> Klikamy Zmień</w:t>
-      </w:r>
-    </w:p>
-    <w:p>
-      <w:r>
-        <w:t xml:space="preserve">REZULTAT: </w:t>
-      </w:r>
-      <w:r>
-        <w:t>Miniaturka flagi nie zmienia się z poprzedniego kraju</w:t>
-      </w:r>
-    </w:p>
-    <w:p>
-      <w:r>
-        <w:t xml:space="preserve">REZULTAT OCZEKIWANY: </w:t>
-      </w:r>
-      <w:r>
-        <w:t>Flaga zostanie z</w:t>
-      </w:r>
-      <w:r>
-        <w:t>mieniona na Chorwację</w:t>
-      </w:r>
-    </w:p>
-    <w:p/>
-    <w:p>
-      <w:pPr>
-        <w:rPr>
-          <w:lang w:val="en-GB"/>
-        </w:rPr>
-      </w:pPr>
-      <w:r>
-        <w:rPr>
-          <w:lang w:val="en-GB"/>
-        </w:rPr>
-        <w:t xml:space="preserve">Severity: </w:t>
-      </w:r>
-      <w:r>
-        <w:rPr>
-          <w:shd w:val="clear" w:color="auto" w:fill="A8D08D" w:themeFill="accent6" w:themeFillTint="99"/>
-          <w:lang w:val="en-GB"/>
-        </w:rPr>
-        <w:t>Low</w:t>
-      </w:r>
-    </w:p>
-    <w:p>
-      <w:pPr>
-        <w:rPr>
-          <w:shd w:val="clear" w:color="auto" w:fill="FF0000"/>
-          <w:lang w:val="en-GB"/>
-        </w:rPr>
-      </w:pPr>
-      <w:r>
-        <w:rPr>
-          <w:lang w:val="en-GB"/>
-        </w:rPr>
-        <w:t xml:space="preserve">Priority: </w:t>
-      </w:r>
-      <w:r>
-        <w:rPr>
-          <w:shd w:val="clear" w:color="auto" w:fill="FF0000"/>
-          <w:lang w:val="en-GB"/>
-        </w:rPr>
-        <w:t>High</w:t>
-      </w:r>
-    </w:p>
-    <w:p>
-      <w:pPr>
-        <w:rPr>
-          <w:shd w:val="clear" w:color="auto" w:fill="FF0000"/>
-          <w:lang w:val="en-GB"/>
-        </w:rPr>
-      </w:pPr>
-    </w:p>
-    <w:p>
-      <w:pPr>
-        <w:rPr>
-          <w:shd w:val="clear" w:color="auto" w:fill="FF0000"/>
-          <w:lang w:val="en-GB"/>
-        </w:rPr>
-      </w:pPr>
-    </w:p>
-    <w:p>
-      <w:r>
-        <w:t xml:space="preserve">Defekt 2: </w:t>
-      </w:r>
-      <w:r>
-        <w:t>Po trzykrotn</w:t>
-      </w:r>
-      <w:r>
-        <w:t xml:space="preserve">ej błędnej próbie </w:t>
-      </w:r>
-      <w:r>
-        <w:t>zalogowani</w:t>
-      </w:r>
-      <w:r>
-        <w:t>a</w:t>
-      </w:r>
-      <w:r>
-        <w:t xml:space="preserve"> się do konta </w:t>
-      </w:r>
-      <w:r>
-        <w:t xml:space="preserve">wyświetla się komunikat </w:t>
-      </w:r>
-      <w:r>
-        <w:rPr>
-          <w:b/>
-          <w:bCs/>
-        </w:rPr>
-        <w:t xml:space="preserve">„500 </w:t>
-      </w:r>
-      <w:proofErr w:type="spellStart"/>
-      <w:r>
-        <w:rPr>
-          <w:b/>
-          <w:bCs/>
-        </w:rPr>
-        <w:t>Interval</w:t>
-      </w:r>
-      <w:proofErr w:type="spellEnd"/>
-      <w:r>
-        <w:rPr>
-          <w:b/>
-          <w:bCs/>
-        </w:rPr>
-        <w:t xml:space="preserve"> Server Error”</w:t>
-      </w:r>
-    </w:p>
-    <w:p>
-      <w:r>
-        <w:t xml:space="preserve">Środowisko: </w:t>
-      </w:r>
-      <w:hyperlink r:id="rId7" w:history="1">
-        <w:r>
-          <w:rPr>
-            <w:rStyle w:val="Hipercze"/>
-          </w:rPr>
-          <w:t>www.allegro.pl</w:t>
-        </w:r>
-      </w:hyperlink>
-    </w:p>
-    <w:p>
-      <w:r>
-        <w:rPr>
-          <w:rStyle w:val="c01165"/>
-          <w:rFonts w:ascii="Arial" w:hAnsi="Arial" w:cs="Arial"/>
-          <w:b/>
-          <w:bCs/>
-          <w:color w:val="262626"/>
-          <w:sz w:val="21"/>
-          <w:szCs w:val="21"/>
-          <w:shd w:val="clear" w:color="auto" w:fill="F7F7F7"/>
-        </w:rPr>
-        <w:t>Microsoft Edge</w:t>
-      </w:r>
-      <w:r>
-        <w:rPr>
-          <w:rStyle w:val="c01165"/>
-          <w:rFonts w:ascii="Arial" w:hAnsi="Arial" w:cs="Arial"/>
-          <w:b/>
-          <w:bCs/>
-          <w:color w:val="262626"/>
-          <w:sz w:val="21"/>
-          <w:szCs w:val="21"/>
-          <w:shd w:val="clear" w:color="auto" w:fill="F7F7F7"/>
-        </w:rPr>
-        <w:t xml:space="preserve"> </w:t>
-      </w:r>
-      <w:r>
-        <w:rPr>
-          <w:rStyle w:val="c01166"/>
-          <w:rFonts w:ascii="Arial" w:hAnsi="Arial" w:cs="Arial"/>
-          <w:color w:val="717171"/>
-          <w:sz w:val="18"/>
-          <w:szCs w:val="18"/>
-          <w:shd w:val="clear" w:color="auto" w:fill="F7F7F7"/>
-        </w:rPr>
-        <w:t>Wersja 114.0.1823.67 (Oficjalna kompilacja) (wersja 64-bitowa)</w:t>
-      </w:r>
-    </w:p>
-    <w:p>
       <w:pPr>
         <w:pStyle w:val="Akapitzlist"/>
         <w:numPr>
@@ -334,10 +276,7 @@
         </w:numPr>
       </w:pPr>
       <w:r>
-        <w:t xml:space="preserve"> </w:t>
-      </w:r>
-      <w:r>
-        <w:t xml:space="preserve">Wpisujemy w przeglądarkę adres </w:t>
+        <w:t xml:space="preserve"> Wpisujemy w przeglądarkę adres </w:t>
       </w:r>
       <w:hyperlink r:id="rId8" w:history="1">
         <w:r>
@@ -483,22 +422,45 @@
     <w:p>
       <w:pPr>
         <w:rPr>
+          <w:shd w:val="clear" w:color="auto" w:fill="A8D08D" w:themeFill="accent6" w:themeFillTint="99"/>
+          <w:lang w:val="en-GB"/>
+        </w:rPr>
+      </w:pPr>
+      <w:r>
+        <w:rPr>
+          <w:lang w:val="en-GB"/>
+        </w:rPr>
+        <w:t xml:space="preserve">Priority: </w:t>
+      </w:r>
+      <w:r>
+        <w:rPr>
+          <w:shd w:val="clear" w:color="auto" w:fill="A8D08D" w:themeFill="accent6" w:themeFillTint="99"/>
+          <w:lang w:val="en-GB"/>
+        </w:rPr>
+        <w:t>Low</w:t>
+      </w:r>
+    </w:p>
+    <w:p>
+      <w:pPr>
+        <w:rPr>
+          <w:shd w:val="clear" w:color="auto" w:fill="A8D08D" w:themeFill="accent6" w:themeFillTint="99"/>
+          <w:lang w:val="en-GB"/>
+        </w:rPr>
+      </w:pPr>
+    </w:p>
+    <w:p>
+      <w:pPr>
+        <w:rPr>
           <w:shd w:val="clear" w:color="auto" w:fill="FF0000"/>
           <w:lang w:val="en-GB"/>
         </w:rPr>
       </w:pPr>
       <w:r>
         <w:rPr>
-          <w:lang w:val="en-GB"/>
-        </w:rPr>
-        <w:t xml:space="preserve">Priority: </w:t>
-      </w:r>
-      <w:r>
-        <w:rPr>
           <w:shd w:val="clear" w:color="auto" w:fill="A8D08D" w:themeFill="accent6" w:themeFillTint="99"/>
           <w:lang w:val="en-GB"/>
         </w:rPr>
-        <w:t>Low</w:t>
+        <w:t>Dodanie linijki</w:t>
       </w:r>
     </w:p>
     <w:sectPr>

</xml_diff>